<commit_message>
prepare to merge to main
</commit_message>
<xml_diff>
--- a/report/Raport_uczenie_maszynowe.docx
+++ b/report/Raport_uczenie_maszynowe.docx
@@ -2592,9 +2592,12 @@
           <w:rPr>
             <w:rStyle w:val="Hipercze"/>
           </w:rPr>
-          <w:t>https://github.com/Michauue/machine_learning/tree/final</w:t>
+          <w:t>https://github.com/Michauue/machine_learning</w:t>
         </w:r>
       </w:hyperlink>
+      <w:r>
+        <w:t xml:space="preserve"> </w:t>
+      </w:r>
       <w:r>
         <w:t xml:space="preserve"> </w:t>
       </w:r>

</xml_diff>